<commit_message>
dodanie wstepu wnioskow do sprawozdania
</commit_message>
<xml_diff>
--- a/PWIR_2/PWIR_2.docx
+++ b/PWIR_2/PWIR_2.docx
@@ -2,10 +2,10 @@
 <file path=word/document.xml><?xml version="1.0" encoding="utf-8"?>
 <w:document xmlns:wpc="http://schemas.microsoft.com/office/word/2010/wordprocessingCanvas" xmlns:cx="http://schemas.microsoft.com/office/drawing/2014/chartex" xmlns:cx1="http://schemas.microsoft.com/office/drawing/2015/9/8/chartex" xmlns:cx2="http://schemas.microsoft.com/office/drawing/2015/10/21/chartex" xmlns:cx3="http://schemas.microsoft.com/office/drawing/2016/5/9/chartex" xmlns:cx4="http://schemas.microsoft.com/office/drawing/2016/5/10/chartex" xmlns:cx5="http://schemas.microsoft.com/office/drawing/2016/5/11/chartex" xmlns:cx6="http://schemas.microsoft.com/office/drawing/2016/5/12/chartex" xmlns:cx7="http://schemas.microsoft.com/office/drawing/2016/5/13/chartex" xmlns:cx8="http://schemas.microsoft.com/office/drawing/2016/5/14/chartex" xmlns:mc="http://schemas.openxmlformats.org/markup-compatibility/2006" xmlns:aink="http://schemas.microsoft.com/office/drawing/2016/ink" xmlns:am3d="http://schemas.microsoft.com/office/drawing/2017/model3d" xmlns:o="urn:schemas-microsoft-com:office:office" xmlns:oel="http://schemas.microsoft.com/office/2019/extlst" xmlns:r="http://schemas.openxmlformats.org/officeDocument/2006/relationships" xmlns:m="http://schemas.openxmlformats.org/officeDocument/2006/math" xmlns:v="urn:schemas-microsoft-com:vml" xmlns:wp14="http://schemas.microsoft.com/office/word/2010/wordprocessingDrawing" xmlns:wp="http://schemas.openxmlformats.org/drawingml/2006/wordprocessingDrawing" xmlns:w10="urn:schemas-microsoft-com:office:word" xmlns:w="http://schemas.openxmlformats.org/wordprocessingml/2006/main" xmlns:w14="http://schemas.microsoft.com/office/word/2010/wordml" xmlns:w15="http://schemas.microsoft.com/office/word/2012/wordml" xmlns:w16cex="http://schemas.microsoft.com/office/word/2018/wordml/cex" xmlns:w16cid="http://schemas.microsoft.com/office/word/2016/wordml/cid" xmlns:w16="http://schemas.microsoft.com/office/word/2018/wordml" xmlns:w16sdtdh="http://schemas.microsoft.com/office/word/2020/wordml/sdtdatahash" xmlns:w16se="http://schemas.microsoft.com/office/word/2015/wordml/symex" xmlns:wpg="http://schemas.microsoft.com/office/word/2010/wordprocessingGroup" xmlns:wpi="http://schemas.microsoft.com/office/word/2010/wordprocessingInk" xmlns:wne="http://schemas.microsoft.com/office/word/2006/wordml" xmlns:wps="http://schemas.microsoft.com/office/word/2010/wordprocessingShape" mc:Ignorable="w14 w15 w16se w16cid w16 w16cex w16sdtdh wp14">
   <w:body>
-    <w:p/>
     <w:tbl>
       <w:tblPr>
         <w:tblStyle w:val="Tabela-Siatka"/>
+        <w:tblpPr w:leftFromText="141" w:rightFromText="141" w:vertAnchor="text" w:horzAnchor="margin" w:tblpY="-264"/>
         <w:tblW w:w="0" w:type="auto"/>
         <w:tblLook w:val="04A0" w:firstRow="1" w:lastRow="0" w:firstColumn="1" w:lastColumn="0" w:noHBand="0" w:noVBand="1"/>
       </w:tblPr>
@@ -189,45 +189,71 @@
       </w:tr>
     </w:tbl>
     <w:p>
-      <w:r>
+      <w:pPr>
+        <w:pStyle w:val="NormalnyWeb"/>
+      </w:pPr>
+      <w:r>
+        <w:rPr>
+          <w:rStyle w:val="Pogrubienie"/>
+        </w:rPr>
+        <w:t>Wstęp</w:t>
+      </w:r>
+    </w:p>
+    <w:p>
+      <w:pPr>
+        <w:pStyle w:val="NormalnyWeb"/>
+      </w:pPr>
+      <w:r>
+        <w:t>Sprawozdanie dotyczy analizy oraz implementacji programów wielowątkowych w środowisku C++. Celem zadań było zrozumienie zasad działania wątków, ich synchronizacji oraz zarządzania czasem uśpienia. W ramach eksperymentów przeprowadzono szereg modyfikacji kodu, mających na celu zbadanie wpływu różnych podejść do tworzenia i obsługi wątków.</w:t>
+      </w:r>
+    </w:p>
+    <w:p>
+      <w:pPr>
+        <w:pStyle w:val="NormalnyWeb"/>
+      </w:pPr>
+      <w:r>
+        <w:rPr>
+          <w:rStyle w:val="Pogrubienie"/>
+        </w:rPr>
+        <w:t>Opis problematyki poszczególnych zadań</w:t>
+      </w:r>
+    </w:p>
+    <w:p>
+      <w:pPr>
+        <w:pStyle w:val="NormalnyWeb"/>
+      </w:pPr>
+      <w:r>
+        <w:rPr>
+          <w:rStyle w:val="Pogrubienie"/>
+        </w:rPr>
         <w:t>KOD1</w:t>
       </w:r>
     </w:p>
     <w:p>
-      <w:r>
-        <w:t xml:space="preserve">1.Kompilując kod z pliku </w:t>
-      </w:r>
-      <w:r>
-        <w:t>1_1_cr_new_thread</w:t>
-      </w:r>
-      <w:r>
-        <w:t xml:space="preserve"> kilka razy możemy zauważyć że nie otrzymujemy tych samych wyników co widać na poniższych </w:t>
-      </w:r>
-      <w:proofErr w:type="spellStart"/>
-      <w:r>
-        <w:t>screenach</w:t>
-      </w:r>
-      <w:proofErr w:type="spellEnd"/>
-      <w:r>
-        <w:t xml:space="preserve"> z kompilacji.</w:t>
-      </w:r>
-      <w:r>
-        <w:t xml:space="preserve"> </w:t>
-      </w:r>
-      <w:r>
-        <w:t>Kolejność zakończenia wątków jest losowa, ponieważ wątki są wykonywane równolegle, a system operacyjny decyduje o przydzieleniu czasu procesora na podstawie wielu czynników, takich jak obciążenie CPU</w:t>
-      </w:r>
-      <w:r>
-        <w:t xml:space="preserve">. </w:t>
-      </w:r>
-    </w:p>
-    <w:p>
-      <w:r>
+      <w:pPr>
+        <w:pStyle w:val="NormalnyWeb"/>
+        <w:numPr>
+          <w:ilvl w:val="0"/>
+          <w:numId w:val="1"/>
+        </w:numPr>
+      </w:pPr>
+      <w:r>
+        <w:t>W pierwszym zadaniu zauważono, że kompilacja kodu wielokrotnie skutkuje różny rezultatami, ponieważ kolejność zakończenia wątków jest losowa. Wynika to z mechanizmu przydziału czasu procesora przez system operacyjny.</w:t>
+      </w:r>
+    </w:p>
+    <w:p>
+      <w:pPr>
+        <w:jc w:val="center"/>
+      </w:pPr>
+      <w:r>
+        <w:rPr>
+          <w:noProof/>
+        </w:rPr>
         <w:drawing>
-          <wp:inline distT="0" distB="0" distL="0" distR="0" wp14:anchorId="46CE7898" wp14:editId="226BBC5B">
+          <wp:inline distT="0" distB="0" distL="0" distR="0" wp14:anchorId="16C183DE" wp14:editId="18EC9C3D">
             <wp:extent cx="5760720" cy="2148840"/>
             <wp:effectExtent l="0" t="0" r="0" b="3810"/>
-            <wp:docPr id="1" name="Obraz 1"/>
+            <wp:docPr id="22" name="Obraz 22"/>
             <wp:cNvGraphicFramePr>
               <a:graphicFrameLocks xmlns:a="http://schemas.openxmlformats.org/drawingml/2006/main" noChangeAspect="1"/>
             </wp:cNvGraphicFramePr>
@@ -239,7 +265,7 @@
                     <pic:cNvPicPr/>
                   </pic:nvPicPr>
                   <pic:blipFill rotWithShape="1">
-                    <a:blip r:embed="rId4"/>
+                    <a:blip r:embed="rId5"/>
                     <a:srcRect b="19962"/>
                     <a:stretch/>
                   </pic:blipFill>
@@ -266,12 +292,20 @@
           </wp:inline>
         </w:drawing>
       </w:r>
-      <w:r>
+    </w:p>
+    <w:p>
+      <w:pPr>
+        <w:jc w:val="center"/>
+      </w:pPr>
+      <w:r>
+        <w:rPr>
+          <w:noProof/>
+        </w:rPr>
         <w:drawing>
-          <wp:inline distT="0" distB="0" distL="0" distR="0" wp14:anchorId="7F523D20" wp14:editId="554EC2CF">
+          <wp:inline distT="0" distB="0" distL="0" distR="0" wp14:anchorId="483299AA" wp14:editId="583DEFDD">
             <wp:extent cx="5760720" cy="1958340"/>
             <wp:effectExtent l="0" t="0" r="0" b="3810"/>
-            <wp:docPr id="4" name="Obraz 4"/>
+            <wp:docPr id="23" name="Obraz 23"/>
             <wp:cNvGraphicFramePr>
               <a:graphicFrameLocks xmlns:a="http://schemas.openxmlformats.org/drawingml/2006/main" noChangeAspect="1"/>
             </wp:cNvGraphicFramePr>
@@ -283,7 +317,7 @@
                     <pic:cNvPicPr/>
                   </pic:nvPicPr>
                   <pic:blipFill rotWithShape="1">
-                    <a:blip r:embed="rId5"/>
+                    <a:blip r:embed="rId6"/>
                     <a:srcRect b="26502"/>
                     <a:stretch/>
                   </pic:blipFill>
@@ -310,12 +344,21 @@
           </wp:inline>
         </w:drawing>
       </w:r>
-      <w:r>
+    </w:p>
+    <w:p>
+      <w:pPr>
+        <w:jc w:val="center"/>
+      </w:pPr>
+      <w:r>
+        <w:rPr>
+          <w:noProof/>
+        </w:rPr>
+        <w:lastRenderedPageBreak/>
         <w:drawing>
-          <wp:inline distT="0" distB="0" distL="0" distR="0" wp14:anchorId="2129331B" wp14:editId="6D32EFD8">
+          <wp:inline distT="0" distB="0" distL="0" distR="0" wp14:anchorId="5B27DAB5" wp14:editId="22FE4166">
             <wp:extent cx="5760720" cy="1851660"/>
             <wp:effectExtent l="0" t="0" r="0" b="0"/>
-            <wp:docPr id="5" name="Obraz 5"/>
+            <wp:docPr id="24" name="Obraz 24"/>
             <wp:cNvGraphicFramePr>
               <a:graphicFrameLocks xmlns:a="http://schemas.openxmlformats.org/drawingml/2006/main" noChangeAspect="1"/>
             </wp:cNvGraphicFramePr>
@@ -327,7 +370,7 @@
                     <pic:cNvPicPr/>
                   </pic:nvPicPr>
                   <pic:blipFill rotWithShape="1">
-                    <a:blip r:embed="rId6"/>
+                    <a:blip r:embed="rId7"/>
                     <a:srcRect b="31630"/>
                     <a:stretch/>
                   </pic:blipFill>
@@ -356,31 +399,51 @@
       </w:r>
     </w:p>
     <w:p>
-      <w:r>
-        <w:lastRenderedPageBreak/>
-        <w:t xml:space="preserve">2. </w:t>
-      </w:r>
-      <w:r>
-        <w:t>Usunięcie joinów</w:t>
-      </w:r>
-      <w:r>
-        <w:t xml:space="preserve"> powoduje, że wątek główny kończy działanie, zanim wątki poboczne się zakończą</w:t>
-      </w:r>
-      <w:r>
-        <w:t xml:space="preserve">. </w:t>
-      </w:r>
-      <w:r>
-        <w:t xml:space="preserve">Gdy kompilujemy kod bez joinów </w:t>
-      </w:r>
-      <w:r>
-        <w:t xml:space="preserve">otrzymujemy takie wyjście: </w:t>
-      </w:r>
+      <w:pPr>
+        <w:pStyle w:val="NormalnyWeb"/>
+        <w:ind w:left="360"/>
+      </w:pPr>
+    </w:p>
+    <w:p>
+      <w:pPr>
+        <w:pStyle w:val="NormalnyWeb"/>
+        <w:numPr>
+          <w:ilvl w:val="0"/>
+          <w:numId w:val="1"/>
+        </w:numPr>
+      </w:pPr>
+      <w:r>
+        <w:t xml:space="preserve">Usunięcie </w:t>
+      </w:r>
+      <w:proofErr w:type="spellStart"/>
+      <w:r>
+        <w:t>wywołań</w:t>
+      </w:r>
+      <w:proofErr w:type="spellEnd"/>
+      <w:r>
+        <w:t xml:space="preserve"> </w:t>
+      </w:r>
+      <w:proofErr w:type="spellStart"/>
+      <w:r>
+        <w:t>join</w:t>
+      </w:r>
+      <w:proofErr w:type="spellEnd"/>
+      <w:r>
+        <w:t xml:space="preserve"> skutkuje tym, że wątek główny może zakończyć działanie przed wątkami pobocznymi, co powoduje błędy w działaniu programu.</w:t>
+      </w:r>
+    </w:p>
+    <w:p>
+      <w:pPr>
+        <w:pStyle w:val="NormalnyWeb"/>
+        <w:ind w:left="720"/>
+        <w:jc w:val="center"/>
+      </w:pPr>
       <w:r>
         <w:drawing>
-          <wp:inline distT="0" distB="0" distL="0" distR="0" wp14:anchorId="6F142F79" wp14:editId="746E25CC">
-            <wp:extent cx="4906060" cy="2819794"/>
+          <wp:inline distT="0" distB="0" distL="0" distR="0" wp14:anchorId="4485B024" wp14:editId="0F4131A4">
+            <wp:extent cx="4290060" cy="2465744"/>
             <wp:effectExtent l="0" t="0" r="0" b="0"/>
-            <wp:docPr id="6" name="Obraz 6"/>
+            <wp:docPr id="25" name="Obraz 25"/>
             <wp:cNvGraphicFramePr>
               <a:graphicFrameLocks xmlns:a="http://schemas.openxmlformats.org/drawingml/2006/main" noChangeAspect="1"/>
             </wp:cNvGraphicFramePr>
@@ -392,7 +455,7 @@
                     <pic:cNvPicPr/>
                   </pic:nvPicPr>
                   <pic:blipFill>
-                    <a:blip r:embed="rId7"/>
+                    <a:blip r:embed="rId8"/>
                     <a:stretch>
                       <a:fillRect/>
                     </a:stretch>
@@ -400,7 +463,7 @@
                   <pic:spPr>
                     <a:xfrm>
                       <a:off x="0" y="0"/>
-                      <a:ext cx="4906060" cy="2819794"/>
+                      <a:ext cx="4293881" cy="2467940"/>
                     </a:xfrm>
                     <a:prstGeom prst="rect">
                       <a:avLst/>
@@ -412,30 +475,56 @@
           </wp:inline>
         </w:drawing>
       </w:r>
+    </w:p>
+    <w:p>
+      <w:pPr>
+        <w:pStyle w:val="NormalnyWeb"/>
+        <w:numPr>
+          <w:ilvl w:val="0"/>
+          <w:numId w:val="1"/>
+        </w:numPr>
+      </w:pPr>
+      <w:r>
+        <w:t xml:space="preserve">Usunięcie </w:t>
+      </w:r>
+      <w:r>
+        <w:t xml:space="preserve">jednego z </w:t>
+      </w:r>
+      <w:proofErr w:type="spellStart"/>
+      <w:r>
+        <w:t>wywołań</w:t>
+      </w:r>
+      <w:proofErr w:type="spellEnd"/>
       <w:r>
         <w:t xml:space="preserve"> </w:t>
       </w:r>
-    </w:p>
-    <w:p>
-      <w:r>
-        <w:t xml:space="preserve">3. W tym przypadku dostajemy różne wyniki, możliwy ten ze </w:t>
-      </w:r>
       <w:proofErr w:type="spellStart"/>
       <w:r>
-        <w:t>screena</w:t>
+        <w:t>join</w:t>
       </w:r>
       <w:proofErr w:type="spellEnd"/>
       <w:r>
-        <w:t xml:space="preserve"> z punktu 2 lub wykonanie jednego lub dwóch wątków zanim otrzymamy ten błąd.</w:t>
-      </w:r>
-    </w:p>
-    <w:p>
-      <w:r>
+        <w:t xml:space="preserve"> skutkuje tym, </w:t>
+      </w:r>
+      <w:r>
+        <w:t>że możemy mieć tak że zostanie ukończony 0/1/2 wątki i dopiero dostaniemy błąd.</w:t>
+      </w:r>
+    </w:p>
+    <w:p>
+      <w:pPr>
+        <w:pStyle w:val="NormalnyWeb"/>
+        <w:ind w:left="360"/>
+        <w:jc w:val="center"/>
+      </w:pPr>
+      <w:r>
+        <w:rPr>
+          <w:noProof/>
+        </w:rPr>
         <w:drawing>
-          <wp:inline distT="0" distB="0" distL="0" distR="0" wp14:anchorId="56B78472" wp14:editId="50C77F43">
-            <wp:extent cx="4905931" cy="4160520"/>
-            <wp:effectExtent l="0" t="0" r="9525" b="0"/>
-            <wp:docPr id="7" name="Obraz 7"/>
+          <wp:inline distT="0" distB="0" distL="0" distR="0" wp14:anchorId="60C7C006" wp14:editId="5673C29D">
+            <wp:extent cx="3070699" cy="2604135"/>
+            <wp:effectExtent l="0" t="0" r="0" b="5715"/>
+            <wp:docPr id="26" name="Obraz 26"/>
             <wp:cNvGraphicFramePr>
               <a:graphicFrameLocks xmlns:a="http://schemas.openxmlformats.org/drawingml/2006/main" noChangeAspect="1"/>
             </wp:cNvGraphicFramePr>
@@ -447,14 +536,14 @@
                     <pic:cNvPicPr/>
                   </pic:nvPicPr>
                   <pic:blipFill rotWithShape="1">
-                    <a:blip r:embed="rId8"/>
+                    <a:blip r:embed="rId9"/>
                     <a:srcRect b="25849"/>
                     <a:stretch/>
                   </pic:blipFill>
                   <pic:spPr bwMode="auto">
                     <a:xfrm>
                       <a:off x="0" y="0"/>
-                      <a:ext cx="4906060" cy="4160630"/>
+                      <a:ext cx="3082390" cy="2614049"/>
                     </a:xfrm>
                     <a:prstGeom prst="rect">
                       <a:avLst/>
@@ -475,142 +564,54 @@
         </w:drawing>
       </w:r>
     </w:p>
-    <w:p/>
-    <w:p/>
-    <w:p>
+    <w:p>
+      <w:pPr>
+        <w:pStyle w:val="NormalnyWeb"/>
+        <w:numPr>
+          <w:ilvl w:val="0"/>
+          <w:numId w:val="1"/>
+        </w:numPr>
+      </w:pPr>
       <w:r>
         <w:lastRenderedPageBreak/>
-        <w:t>4.</w:t>
-      </w:r>
-      <w:r>
-        <w:t xml:space="preserve"> </w:t>
-      </w:r>
-      <w:r>
-        <w:t>Modyfikujemy</w:t>
-      </w:r>
-      <w:r>
-        <w:t xml:space="preserve"> kod tak, aby zamiast przekazywanego id funkcja action()</w:t>
-      </w:r>
-      <w:r>
-        <w:t xml:space="preserve"> (i usuwamy z niej pobieranie zmiennej </w:t>
+        <w:t>Następna</w:t>
+      </w:r>
+      <w:r>
+        <w:t xml:space="preserve"> modyfikacja polegała na wprowadzeniu </w:t>
+      </w:r>
+      <w:r>
+        <w:t xml:space="preserve">funkcji </w:t>
       </w:r>
       <w:proofErr w:type="spellStart"/>
       <w:r>
-        <w:t>int</w:t>
+        <w:t>get_id</w:t>
       </w:r>
       <w:proofErr w:type="spellEnd"/>
       <w:r>
-        <w:t xml:space="preserve"> id ) </w:t>
-      </w:r>
-      <w:r>
-        <w:t xml:space="preserve"> używała </w:t>
-      </w:r>
-      <w:proofErr w:type="spellStart"/>
-      <w:r>
-        <w:t>std</w:t>
-      </w:r>
-      <w:proofErr w:type="spellEnd"/>
-      <w:r>
-        <w:t>::this_thread::</w:t>
-      </w:r>
-      <w:proofErr w:type="spellStart"/>
-      <w:r>
-        <w:t>get_id</w:t>
-      </w:r>
-      <w:proofErr w:type="spellEnd"/>
-      <w:r>
-        <w:t>() do wyświetlania identyfikatora wątku.</w:t>
-      </w:r>
-    </w:p>
-    <w:p>
-      <w:r>
+        <w:t>() o</w:t>
+      </w:r>
+      <w:r>
+        <w:t>, co pozwalało na</w:t>
+      </w:r>
+      <w:r>
+        <w:t xml:space="preserve"> pobieranie prawdziwych id procesów .</w:t>
+      </w:r>
+    </w:p>
+    <w:p>
+      <w:pPr>
+        <w:pStyle w:val="NormalnyWeb"/>
+        <w:ind w:left="720"/>
+        <w:jc w:val="center"/>
+      </w:pPr>
+      <w:r>
+        <w:rPr>
+          <w:noProof/>
+        </w:rPr>
         <w:drawing>
-          <wp:inline distT="0" distB="0" distL="0" distR="0" wp14:anchorId="76D93546" wp14:editId="4E8F1719">
-            <wp:extent cx="5760720" cy="3368675"/>
-            <wp:effectExtent l="0" t="0" r="0" b="3175"/>
-            <wp:docPr id="8" name="Obraz 8"/>
-            <wp:cNvGraphicFramePr>
-              <a:graphicFrameLocks xmlns:a="http://schemas.openxmlformats.org/drawingml/2006/main" noChangeAspect="1"/>
-            </wp:cNvGraphicFramePr>
-            <a:graphic xmlns:a="http://schemas.openxmlformats.org/drawingml/2006/main">
-              <a:graphicData uri="http://schemas.openxmlformats.org/drawingml/2006/picture">
-                <pic:pic xmlns:pic="http://schemas.openxmlformats.org/drawingml/2006/picture">
-                  <pic:nvPicPr>
-                    <pic:cNvPr id="1" name=""/>
-                    <pic:cNvPicPr/>
-                  </pic:nvPicPr>
-                  <pic:blipFill>
-                    <a:blip r:embed="rId9"/>
-                    <a:stretch>
-                      <a:fillRect/>
-                    </a:stretch>
-                  </pic:blipFill>
-                  <pic:spPr>
-                    <a:xfrm>
-                      <a:off x="0" y="0"/>
-                      <a:ext cx="5760720" cy="3368675"/>
-                    </a:xfrm>
-                    <a:prstGeom prst="rect">
-                      <a:avLst/>
-                    </a:prstGeom>
-                  </pic:spPr>
-                </pic:pic>
-              </a:graphicData>
-            </a:graphic>
-          </wp:inline>
-        </w:drawing>
-      </w:r>
-    </w:p>
-    <w:p>
-      <w:r>
-        <w:t>5.</w:t>
-      </w:r>
-      <w:r>
-        <w:t xml:space="preserve"> </w:t>
-      </w:r>
-      <w:r>
-        <w:t xml:space="preserve">Modyfikujemy kod tak, aby funkcja action() przyjmowała parametr </w:t>
-      </w:r>
-      <w:proofErr w:type="spellStart"/>
-      <w:r>
-        <w:t>sleep_time</w:t>
-      </w:r>
-      <w:proofErr w:type="spellEnd"/>
-      <w:r>
-        <w:t xml:space="preserve">, określający czas uśpienia wątku, zamiast używać stałej wartości. Usuwamy stałe </w:t>
-      </w:r>
-      <w:proofErr w:type="spellStart"/>
-      <w:r>
-        <w:t>Sleep</w:t>
-      </w:r>
-      <w:proofErr w:type="spellEnd"/>
-      <w:r>
-        <w:t xml:space="preserve">(10 * 1000) i zastępujemy je </w:t>
-      </w:r>
-      <w:proofErr w:type="spellStart"/>
-      <w:r>
-        <w:t>Sleep</w:t>
-      </w:r>
-      <w:proofErr w:type="spellEnd"/>
-      <w:r>
-        <w:t>(</w:t>
-      </w:r>
-      <w:proofErr w:type="spellStart"/>
-      <w:r>
-        <w:t>sleep_time</w:t>
-      </w:r>
-      <w:proofErr w:type="spellEnd"/>
-      <w:r>
-        <w:t xml:space="preserve"> * 1000), co pozwala na dynamiczne określanie czasu uśpienia dla każdego wątku.</w:t>
-      </w:r>
-    </w:p>
-    <w:p>
-      <w:r>
-        <w:drawing>
-          <wp:inline distT="0" distB="0" distL="0" distR="0" wp14:anchorId="68ED081F" wp14:editId="685D6B72">
-            <wp:extent cx="5277587" cy="1781424"/>
-            <wp:effectExtent l="0" t="0" r="0" b="9525"/>
-            <wp:docPr id="9" name="Obraz 9"/>
+          <wp:inline distT="0" distB="0" distL="0" distR="0" wp14:anchorId="7F18948A" wp14:editId="3982D2B9">
+            <wp:extent cx="5760720" cy="3370580"/>
+            <wp:effectExtent l="0" t="0" r="0" b="1270"/>
+            <wp:docPr id="27" name="Obraz 27"/>
             <wp:cNvGraphicFramePr>
               <a:graphicFrameLocks xmlns:a="http://schemas.openxmlformats.org/drawingml/2006/main" noChangeAspect="1"/>
             </wp:cNvGraphicFramePr>
@@ -630,6 +631,72 @@
                   <pic:spPr>
                     <a:xfrm>
                       <a:off x="0" y="0"/>
+                      <a:ext cx="5760720" cy="3370580"/>
+                    </a:xfrm>
+                    <a:prstGeom prst="rect">
+                      <a:avLst/>
+                    </a:prstGeom>
+                  </pic:spPr>
+                </pic:pic>
+              </a:graphicData>
+            </a:graphic>
+          </wp:inline>
+        </w:drawing>
+      </w:r>
+    </w:p>
+    <w:p>
+      <w:pPr>
+        <w:pStyle w:val="NormalnyWeb"/>
+        <w:numPr>
+          <w:ilvl w:val="0"/>
+          <w:numId w:val="1"/>
+        </w:numPr>
+      </w:pPr>
+      <w:r>
+        <w:t xml:space="preserve">Ostatnia modyfikacja polegała na wprowadzeniu parametru </w:t>
+      </w:r>
+      <w:proofErr w:type="spellStart"/>
+      <w:r>
+        <w:t>sleep_time</w:t>
+      </w:r>
+      <w:proofErr w:type="spellEnd"/>
+      <w:r>
+        <w:t>, co pozwalało na określanie czasu uśpienia wątków.</w:t>
+      </w:r>
+    </w:p>
+    <w:p>
+      <w:pPr>
+        <w:pStyle w:val="NormalnyWeb"/>
+        <w:ind w:left="720"/>
+      </w:pPr>
+      <w:r>
+        <w:rPr>
+          <w:noProof/>
+        </w:rPr>
+        <w:drawing>
+          <wp:inline distT="0" distB="0" distL="0" distR="0" wp14:anchorId="30BE9811" wp14:editId="1ADC9CE5">
+            <wp:extent cx="5277587" cy="1781424"/>
+            <wp:effectExtent l="0" t="0" r="0" b="9525"/>
+            <wp:docPr id="28" name="Obraz 28"/>
+            <wp:cNvGraphicFramePr>
+              <a:graphicFrameLocks xmlns:a="http://schemas.openxmlformats.org/drawingml/2006/main" noChangeAspect="1"/>
+            </wp:cNvGraphicFramePr>
+            <a:graphic xmlns:a="http://schemas.openxmlformats.org/drawingml/2006/main">
+              <a:graphicData uri="http://schemas.openxmlformats.org/drawingml/2006/picture">
+                <pic:pic xmlns:pic="http://schemas.openxmlformats.org/drawingml/2006/picture">
+                  <pic:nvPicPr>
+                    <pic:cNvPr id="1" name=""/>
+                    <pic:cNvPicPr/>
+                  </pic:nvPicPr>
+                  <pic:blipFill>
+                    <a:blip r:embed="rId11"/>
+                    <a:stretch>
+                      <a:fillRect/>
+                    </a:stretch>
+                  </pic:blipFill>
+                  <pic:spPr>
+                    <a:xfrm>
+                      <a:off x="0" y="0"/>
                       <a:ext cx="5277587" cy="1781424"/>
                     </a:xfrm>
                     <a:prstGeom prst="rect">
@@ -643,58 +710,96 @@
         </w:drawing>
       </w:r>
     </w:p>
-    <w:p/>
-    <w:p/>
-    <w:p/>
-    <w:p/>
-    <w:p/>
-    <w:p/>
-    <w:p/>
-    <w:p/>
-    <w:p>
-      <w:r>
+    <w:p>
+      <w:pPr>
+        <w:pStyle w:val="NormalnyWeb"/>
+        <w:rPr>
+          <w:rStyle w:val="Pogrubienie"/>
+        </w:rPr>
+      </w:pPr>
+    </w:p>
+    <w:p>
+      <w:pPr>
+        <w:pStyle w:val="NormalnyWeb"/>
+        <w:rPr>
+          <w:rStyle w:val="Pogrubienie"/>
+        </w:rPr>
+      </w:pPr>
+    </w:p>
+    <w:p>
+      <w:pPr>
+        <w:pStyle w:val="NormalnyWeb"/>
+        <w:rPr>
+          <w:rStyle w:val="Pogrubienie"/>
+        </w:rPr>
+      </w:pPr>
+    </w:p>
+    <w:p>
+      <w:pPr>
+        <w:pStyle w:val="NormalnyWeb"/>
+        <w:rPr>
+          <w:rStyle w:val="Pogrubienie"/>
+        </w:rPr>
+      </w:pPr>
+    </w:p>
+    <w:p>
+      <w:pPr>
+        <w:pStyle w:val="NormalnyWeb"/>
+        <w:rPr>
+          <w:rStyle w:val="Pogrubienie"/>
+        </w:rPr>
+      </w:pPr>
+    </w:p>
+    <w:p>
+      <w:pPr>
+        <w:pStyle w:val="NormalnyWeb"/>
+        <w:rPr>
+          <w:rStyle w:val="Pogrubienie"/>
+        </w:rPr>
+      </w:pPr>
+    </w:p>
+    <w:p>
+      <w:pPr>
+        <w:pStyle w:val="NormalnyWeb"/>
+        <w:rPr>
+          <w:rStyle w:val="Pogrubienie"/>
+        </w:rPr>
+      </w:pPr>
+    </w:p>
+    <w:p>
+      <w:pPr>
+        <w:pStyle w:val="NormalnyWeb"/>
+      </w:pPr>
+      <w:r>
+        <w:rPr>
+          <w:rStyle w:val="Pogrubienie"/>
+        </w:rPr>
         <w:lastRenderedPageBreak/>
         <w:t>KOD2</w:t>
       </w:r>
     </w:p>
     <w:p>
-      <w:r>
-        <w:t>1</w:t>
-      </w:r>
-      <w:r>
-        <w:t>.W tym przypadku również k</w:t>
-      </w:r>
-      <w:r>
-        <w:t xml:space="preserve">ompilując kod z </w:t>
-      </w:r>
-      <w:r>
-        <w:t>2_cr_many_threads</w:t>
-      </w:r>
-      <w:r>
-        <w:t xml:space="preserve"> </w:t>
-      </w:r>
-      <w:r>
-        <w:t xml:space="preserve">kilka razy możemy zauważyć że nie otrzymujemy tych samych wyników co widać na poniższych </w:t>
-      </w:r>
-      <w:proofErr w:type="spellStart"/>
-      <w:r>
-        <w:t>screenach</w:t>
-      </w:r>
-      <w:proofErr w:type="spellEnd"/>
-      <w:r>
-        <w:t xml:space="preserve"> z kompilacji.</w:t>
-      </w:r>
-      <w:r>
-        <w:t xml:space="preserve"> Kolejność wykonywania działa również jak w punkcie pierwszym z kodu pierwszego.</w:t>
-      </w:r>
-    </w:p>
-    <w:p>
-      <w:r>
+      <w:pPr>
+        <w:pStyle w:val="NormalnyWeb"/>
+        <w:numPr>
+          <w:ilvl w:val="0"/>
+          <w:numId w:val="2"/>
+        </w:numPr>
+      </w:pPr>
+      <w:r>
+        <w:t>Drugie zadanie dotyczyło obsługi wielu wątków. Również w tym przypadku zaobserwowano, że kolejność ich wykonywania nie jest deterministyczna, co jest wynikiem mechanizmu zarządzania czasem procesora.</w:t>
+      </w:r>
+    </w:p>
+    <w:p>
+      <w:r>
+        <w:rPr>
+          <w:noProof/>
+        </w:rPr>
         <w:drawing>
-          <wp:inline distT="0" distB="0" distL="0" distR="0" wp14:anchorId="693B6759" wp14:editId="3834787C">
+          <wp:inline distT="0" distB="0" distL="0" distR="0" wp14:anchorId="43652560" wp14:editId="1A579FC8">
             <wp:extent cx="1379220" cy="2720340"/>
             <wp:effectExtent l="0" t="0" r="0" b="3810"/>
-            <wp:docPr id="10" name="Obraz 10"/>
+            <wp:docPr id="33" name="Obraz 33"/>
             <wp:cNvGraphicFramePr>
               <a:graphicFrameLocks xmlns:a="http://schemas.openxmlformats.org/drawingml/2006/main" noChangeAspect="1"/>
             </wp:cNvGraphicFramePr>
@@ -706,7 +811,7 @@
                     <pic:cNvPicPr/>
                   </pic:nvPicPr>
                   <pic:blipFill rotWithShape="1">
-                    <a:blip r:embed="rId11"/>
+                    <a:blip r:embed="rId12"/>
                     <a:srcRect r="76058" b="43617"/>
                     <a:stretch/>
                   </pic:blipFill>
@@ -737,11 +842,14 @@
         <w:t xml:space="preserve"> </w:t>
       </w:r>
       <w:r>
+        <w:rPr>
+          <w:noProof/>
+        </w:rPr>
         <w:drawing>
-          <wp:inline distT="0" distB="0" distL="0" distR="0" wp14:anchorId="7EC5B7B2" wp14:editId="567BBA30">
+          <wp:inline distT="0" distB="0" distL="0" distR="0" wp14:anchorId="2E996F35" wp14:editId="4F4C1CE5">
             <wp:extent cx="1499487" cy="2719070"/>
             <wp:effectExtent l="0" t="0" r="5715" b="5080"/>
-            <wp:docPr id="11" name="Obraz 11"/>
+            <wp:docPr id="34" name="Obraz 34"/>
             <wp:cNvGraphicFramePr>
               <a:graphicFrameLocks xmlns:a="http://schemas.openxmlformats.org/drawingml/2006/main" noChangeAspect="1"/>
             </wp:cNvGraphicFramePr>
@@ -753,7 +861,7 @@
                     <pic:cNvPicPr/>
                   </pic:nvPicPr>
                   <pic:blipFill rotWithShape="1">
-                    <a:blip r:embed="rId12"/>
+                    <a:blip r:embed="rId13"/>
                     <a:srcRect r="80159" b="38053"/>
                     <a:stretch/>
                   </pic:blipFill>
@@ -784,11 +892,14 @@
         <w:t xml:space="preserve"> </w:t>
       </w:r>
       <w:r>
+        <w:rPr>
+          <w:noProof/>
+        </w:rPr>
         <w:drawing>
-          <wp:inline distT="0" distB="0" distL="0" distR="0" wp14:anchorId="39A0ED4C" wp14:editId="73408A95">
+          <wp:inline distT="0" distB="0" distL="0" distR="0" wp14:anchorId="35FD5276" wp14:editId="52514777">
             <wp:extent cx="1428167" cy="2733040"/>
             <wp:effectExtent l="0" t="0" r="635" b="0"/>
-            <wp:docPr id="12" name="Obraz 12"/>
+            <wp:docPr id="35" name="Obraz 35"/>
             <wp:cNvGraphicFramePr>
               <a:graphicFrameLocks xmlns:a="http://schemas.openxmlformats.org/drawingml/2006/main" noChangeAspect="1"/>
             </wp:cNvGraphicFramePr>
@@ -800,7 +911,7 @@
                     <pic:cNvPicPr/>
                   </pic:nvPicPr>
                   <pic:blipFill rotWithShape="1">
-                    <a:blip r:embed="rId13"/>
+                    <a:blip r:embed="rId14"/>
                     <a:srcRect r="81614" b="39211"/>
                     <a:stretch/>
                   </pic:blipFill>
@@ -831,11 +942,14 @@
         <w:t xml:space="preserve"> </w:t>
       </w:r>
       <w:r>
+        <w:rPr>
+          <w:noProof/>
+        </w:rPr>
         <w:drawing>
-          <wp:inline distT="0" distB="0" distL="0" distR="0" wp14:anchorId="770ED415" wp14:editId="7035E428">
+          <wp:inline distT="0" distB="0" distL="0" distR="0" wp14:anchorId="132F8ED4" wp14:editId="22871264">
             <wp:extent cx="1341120" cy="2723825"/>
             <wp:effectExtent l="0" t="0" r="0" b="635"/>
-            <wp:docPr id="13" name="Obraz 13"/>
+            <wp:docPr id="36" name="Obraz 36"/>
             <wp:cNvGraphicFramePr>
               <a:graphicFrameLocks xmlns:a="http://schemas.openxmlformats.org/drawingml/2006/main" noChangeAspect="1"/>
             </wp:cNvGraphicFramePr>
@@ -847,7 +961,7 @@
                     <pic:cNvPicPr/>
                   </pic:nvPicPr>
                   <pic:blipFill rotWithShape="1">
-                    <a:blip r:embed="rId14"/>
+                    <a:blip r:embed="rId15"/>
                     <a:srcRect r="82936" b="40034"/>
                     <a:stretch/>
                   </pic:blipFill>
@@ -876,31 +990,27 @@
       </w:r>
     </w:p>
     <w:p>
-      <w:r>
-        <w:t>2.</w:t>
-      </w:r>
-      <w:r>
-        <w:t xml:space="preserve"> </w:t>
-      </w:r>
-      <w:r>
-        <w:t xml:space="preserve">Wprowadzono zmianę, aby liczba wątków była pobierana od użytkownika za pomocą funkcji </w:t>
-      </w:r>
-      <w:proofErr w:type="spellStart"/>
-      <w:r>
-        <w:t>scanf</w:t>
-      </w:r>
-      <w:proofErr w:type="spellEnd"/>
-      <w:r>
-        <w:t>(). Na podstawie tej wartości program dynamicznie alokuje tablicę wskaźników na wątki i tworzy odpowiednią liczbę wątków do wykonania.</w:t>
-      </w:r>
-    </w:p>
-    <w:p>
-      <w:r>
+      <w:pPr>
+        <w:pStyle w:val="NormalnyWeb"/>
+        <w:numPr>
+          <w:ilvl w:val="0"/>
+          <w:numId w:val="2"/>
+        </w:numPr>
+      </w:pPr>
+      <w:r>
+        <w:t>Zmodyfikowano kod tak, aby liczba wątków była pobierana od użytkownika, co pozwala na dynamiczne tworzenie wątków i lepsze zarządzanie pamięcią.</w:t>
+      </w:r>
+    </w:p>
+    <w:p>
+      <w:r>
+        <w:rPr>
+          <w:noProof/>
+        </w:rPr>
         <w:drawing>
-          <wp:inline distT="0" distB="0" distL="0" distR="0" wp14:anchorId="0E86B0AD" wp14:editId="633E2090">
+          <wp:inline distT="0" distB="0" distL="0" distR="0" wp14:anchorId="117B87D2" wp14:editId="4B163544">
             <wp:extent cx="1196340" cy="1706880"/>
             <wp:effectExtent l="0" t="0" r="3810" b="7620"/>
-            <wp:docPr id="14" name="Obraz 14"/>
+            <wp:docPr id="37" name="Obraz 37"/>
             <wp:cNvGraphicFramePr>
               <a:graphicFrameLocks xmlns:a="http://schemas.openxmlformats.org/drawingml/2006/main" noChangeAspect="1"/>
             </wp:cNvGraphicFramePr>
@@ -912,7 +1022,7 @@
                     <pic:cNvPicPr/>
                   </pic:nvPicPr>
                   <pic:blipFill rotWithShape="1">
-                    <a:blip r:embed="rId15"/>
+                    <a:blip r:embed="rId16"/>
                     <a:srcRect t="1" r="79233" b="48984"/>
                     <a:stretch/>
                   </pic:blipFill>
@@ -943,11 +1053,14 @@
         <w:t xml:space="preserve"> </w:t>
       </w:r>
       <w:r>
+        <w:rPr>
+          <w:noProof/>
+        </w:rPr>
         <w:drawing>
-          <wp:inline distT="0" distB="0" distL="0" distR="0" wp14:anchorId="6A5CBF47" wp14:editId="5E209664">
+          <wp:inline distT="0" distB="0" distL="0" distR="0" wp14:anchorId="2E065177" wp14:editId="436FFAF4">
             <wp:extent cx="1143017" cy="1718310"/>
             <wp:effectExtent l="0" t="0" r="0" b="0"/>
-            <wp:docPr id="15" name="Obraz 15"/>
+            <wp:docPr id="38" name="Obraz 38"/>
             <wp:cNvGraphicFramePr>
               <a:graphicFrameLocks xmlns:a="http://schemas.openxmlformats.org/drawingml/2006/main" noChangeAspect="1"/>
             </wp:cNvGraphicFramePr>
@@ -959,7 +1072,7 @@
                     <pic:cNvPicPr/>
                   </pic:nvPicPr>
                   <pic:blipFill rotWithShape="1">
-                    <a:blip r:embed="rId16"/>
+                    <a:blip r:embed="rId17"/>
                     <a:srcRect r="80026" b="48124"/>
                     <a:stretch/>
                   </pic:blipFill>
@@ -990,11 +1103,14 @@
         <w:t xml:space="preserve"> </w:t>
       </w:r>
       <w:r>
+        <w:rPr>
+          <w:noProof/>
+        </w:rPr>
         <w:drawing>
-          <wp:inline distT="0" distB="0" distL="0" distR="0" wp14:anchorId="115A55C1" wp14:editId="4DC82B6F">
+          <wp:inline distT="0" distB="0" distL="0" distR="0" wp14:anchorId="39FB2960" wp14:editId="736F0D55">
             <wp:extent cx="1153160" cy="1729740"/>
             <wp:effectExtent l="0" t="0" r="8890" b="3810"/>
-            <wp:docPr id="16" name="Obraz 16"/>
+            <wp:docPr id="39" name="Obraz 39"/>
             <wp:cNvGraphicFramePr>
               <a:graphicFrameLocks xmlns:a="http://schemas.openxmlformats.org/drawingml/2006/main" noChangeAspect="1"/>
             </wp:cNvGraphicFramePr>
@@ -1006,7 +1122,7 @@
                     <pic:cNvPicPr/>
                   </pic:nvPicPr>
                   <pic:blipFill rotWithShape="1">
-                    <a:blip r:embed="rId17"/>
+                    <a:blip r:embed="rId18"/>
                     <a:srcRect r="79894" b="47816"/>
                     <a:stretch/>
                   </pic:blipFill>
@@ -1035,17 +1151,15 @@
       </w:r>
     </w:p>
     <w:p>
-      <w:r>
-        <w:t>3.</w:t>
-      </w:r>
-      <w:r>
-        <w:t xml:space="preserve"> </w:t>
-      </w:r>
-      <w:r>
-        <w:t>Zamiast używać statycznej tablicy wskaźników na wątki, program teraz korzysta z</w:t>
-      </w:r>
-      <w:r>
-        <w:t xml:space="preserve"> </w:t>
+      <w:pPr>
+        <w:pStyle w:val="NormalnyWeb"/>
+        <w:numPr>
+          <w:ilvl w:val="0"/>
+          <w:numId w:val="2"/>
+        </w:numPr>
+      </w:pPr>
+      <w:r>
+        <w:t xml:space="preserve">Kolejna modyfikacja polegała na zastosowaniu </w:t>
       </w:r>
       <w:proofErr w:type="spellStart"/>
       <w:r>
@@ -1061,38 +1175,23 @@
       </w:r>
       <w:proofErr w:type="spellEnd"/>
       <w:r>
-        <w:t xml:space="preserve">, który automatycznie zarządza rozmiarem i pamięcią. Wątki są dodawane do wektora za pomocą funkcji </w:t>
-      </w:r>
-      <w:proofErr w:type="spellStart"/>
-      <w:r>
-        <w:t>push_back</w:t>
-      </w:r>
-      <w:proofErr w:type="spellEnd"/>
-      <w:r>
-        <w:t>(), a pamięć jest zwalniana ręcznie</w:t>
-      </w:r>
-      <w:r>
-        <w:t xml:space="preserve"> za pomocą </w:t>
-      </w:r>
-      <w:proofErr w:type="spellStart"/>
-      <w:r>
-        <w:t>delete</w:t>
-      </w:r>
-      <w:proofErr w:type="spellEnd"/>
-      <w:r>
-        <w:t xml:space="preserve"> </w:t>
-      </w:r>
-      <w:r>
-        <w:t>, podobnie jak w poprzedniej wersji programu.</w:t>
-      </w:r>
-    </w:p>
-    <w:p>
-      <w:r>
+        <w:t xml:space="preserve"> zamiast statycznej tablicy wskaźników, co umożliwiło lepsze zarządzanie pamięcią oraz dynamiczne dodawanie i usuwanie wątków.</w:t>
+      </w:r>
+    </w:p>
+    <w:p>
+      <w:pPr>
+        <w:pStyle w:val="NormalnyWeb"/>
+        <w:ind w:left="360"/>
+      </w:pPr>
+      <w:r>
+        <w:rPr>
+          <w:noProof/>
+        </w:rPr>
         <w:drawing>
-          <wp:inline distT="0" distB="0" distL="0" distR="0" wp14:anchorId="0837546F" wp14:editId="4DAEE33E">
+          <wp:inline distT="0" distB="0" distL="0" distR="0" wp14:anchorId="39094FB5" wp14:editId="3543B343">
             <wp:extent cx="4648849" cy="1133633"/>
             <wp:effectExtent l="0" t="0" r="0" b="9525"/>
-            <wp:docPr id="17" name="Obraz 17"/>
+            <wp:docPr id="40" name="Obraz 40"/>
             <wp:cNvGraphicFramePr>
               <a:graphicFrameLocks xmlns:a="http://schemas.openxmlformats.org/drawingml/2006/main" noChangeAspect="1"/>
             </wp:cNvGraphicFramePr>
@@ -1104,7 +1203,7 @@
                     <pic:cNvPicPr/>
                   </pic:nvPicPr>
                   <pic:blipFill>
-                    <a:blip r:embed="rId18"/>
+                    <a:blip r:embed="rId19"/>
                     <a:stretch>
                       <a:fillRect/>
                     </a:stretch>
@@ -1125,6 +1224,70 @@
         </w:drawing>
       </w:r>
     </w:p>
+    <w:p>
+      <w:pPr>
+        <w:pStyle w:val="NormalnyWeb"/>
+        <w:ind w:left="360"/>
+      </w:pPr>
+    </w:p>
+    <w:p>
+      <w:pPr>
+        <w:pStyle w:val="NormalnyWeb"/>
+      </w:pPr>
+      <w:r>
+        <w:rPr>
+          <w:rStyle w:val="Pogrubienie"/>
+        </w:rPr>
+        <w:lastRenderedPageBreak/>
+        <w:t>Wnioski</w:t>
+      </w:r>
+    </w:p>
+    <w:p>
+      <w:pPr>
+        <w:pStyle w:val="NormalnyWeb"/>
+      </w:pPr>
+      <w:r>
+        <w:t xml:space="preserve">Przeprowadzone eksperymenty potwierdziły, że zarządzanie wątkami w C++ wymaga uwzględnienia mechanizmu przydziału czasu procesora przez system operacyjny. Ponadto, synchronizacja wątków jest kluczowa dla uniknięcia błędów i nieprzewidywalnych wyników. Użycie dynamicznych struktur danych, takich jak </w:t>
+      </w:r>
+      <w:proofErr w:type="spellStart"/>
+      <w:r>
+        <w:t>std</w:t>
+      </w:r>
+      <w:proofErr w:type="spellEnd"/>
+      <w:r>
+        <w:t>::</w:t>
+      </w:r>
+      <w:proofErr w:type="spellStart"/>
+      <w:r>
+        <w:t>vector</w:t>
+      </w:r>
+      <w:proofErr w:type="spellEnd"/>
+      <w:r>
+        <w:t>, pozwala na efektywne zarządzanie wątkami oraz pamięcią.</w:t>
+      </w:r>
+    </w:p>
+    <w:p>
+      <w:pPr>
+        <w:pStyle w:val="NormalnyWeb"/>
+      </w:pPr>
+      <w:r>
+        <w:rPr>
+          <w:rStyle w:val="Pogrubienie"/>
+        </w:rPr>
+        <w:t>Podsumowanie</w:t>
+      </w:r>
+    </w:p>
+    <w:p>
+      <w:pPr>
+        <w:pStyle w:val="NormalnyWeb"/>
+      </w:pPr>
+      <w:r>
+        <w:t>Zadania przedstawione w sprawozdaniu pozwoliły na lepsze zrozumienie zasad pracy z wątkami w C++. Przeanalizowano losowość wyników, problematykę synchronizacji oraz efektywne zarządzanie pamięcią w programach wielowątkowych. Uzyskane rezultaty pokazały, jak istotne jest odpowiednie zarządzanie wątkami i ich synchronizacja dla poprawnego działania aplikacji.</w:t>
+      </w:r>
+    </w:p>
+    <w:p/>
+    <w:p/>
+    <w:p/>
     <w:sectPr>
       <w:pgSz w:w="11906" w:h="16838"/>
       <w:pgMar w:top="1417" w:right="1417" w:bottom="1417" w:left="1417" w:header="708" w:footer="708" w:gutter="0"/>
@@ -1133,6 +1296,243 @@
     </w:sectPr>
   </w:body>
 </w:document>
+</file>
+
+<file path=word/numbering.xml><?xml version="1.0" encoding="utf-8"?>
+<w:numbering xmlns:wpc="http://schemas.microsoft.com/office/word/2010/wordprocessingCanvas" xmlns:cx="http://schemas.microsoft.com/office/drawing/2014/chartex" xmlns:cx1="http://schemas.microsoft.com/office/drawing/2015/9/8/chartex" xmlns:cx2="http://schemas.microsoft.com/office/drawing/2015/10/21/chartex" xmlns:cx3="http://schemas.microsoft.com/office/drawing/2016/5/9/chartex" xmlns:cx4="http://schemas.microsoft.com/office/drawing/2016/5/10/chartex" xmlns:cx5="http://schemas.microsoft.com/office/drawing/2016/5/11/chartex" xmlns:cx6="http://schemas.microsoft.com/office/drawing/2016/5/12/chartex" xmlns:cx7="http://schemas.microsoft.com/office/drawing/2016/5/13/chartex" xmlns:cx8="http://schemas.microsoft.com/office/drawing/2016/5/14/chartex" xmlns:mc="http://schemas.openxmlformats.org/markup-compatibility/2006" xmlns:aink="http://schemas.microsoft.com/office/drawing/2016/ink" xmlns:am3d="http://schemas.microsoft.com/office/drawing/2017/model3d" xmlns:o="urn:schemas-microsoft-com:office:office" xmlns:oel="http://schemas.microsoft.com/office/2019/extlst" xmlns:r="http://schemas.openxmlformats.org/officeDocument/2006/relationships" xmlns:m="http://schemas.openxmlformats.org/officeDocument/2006/math" xmlns:v="urn:schemas-microsoft-com:vml" xmlns:wp14="http://schemas.microsoft.com/office/word/2010/wordprocessingDrawing" xmlns:wp="http://schemas.openxmlformats.org/drawingml/2006/wordprocessingDrawing" xmlns:w10="urn:schemas-microsoft-com:office:word" xmlns:w="http://schemas.openxmlformats.org/wordprocessingml/2006/main" xmlns:w14="http://schemas.microsoft.com/office/word/2010/wordml" xmlns:w15="http://schemas.microsoft.com/office/word/2012/wordml" xmlns:w16cex="http://schemas.microsoft.com/office/word/2018/wordml/cex" xmlns:w16cid="http://schemas.microsoft.com/office/word/2016/wordml/cid" xmlns:w16="http://schemas.microsoft.com/office/word/2018/wordml" xmlns:w16sdtdh="http://schemas.microsoft.com/office/word/2020/wordml/sdtdatahash" xmlns:w16se="http://schemas.microsoft.com/office/word/2015/wordml/symex" xmlns:wpg="http://schemas.microsoft.com/office/word/2010/wordprocessingGroup" xmlns:wpi="http://schemas.microsoft.com/office/word/2010/wordprocessingInk" xmlns:wne="http://schemas.microsoft.com/office/word/2006/wordml" xmlns:wps="http://schemas.microsoft.com/office/word/2010/wordprocessingShape" mc:Ignorable="w14 w15 w16se w16cid w16 w16cex w16sdtdh wp14">
+  <w:abstractNum w:abstractNumId="0" w15:restartNumberingAfterBreak="0">
+    <w:nsid w:val="44BE690B"/>
+    <w:multiLevelType w:val="multilevel"/>
+    <w:tmpl w:val="1E0861BC"/>
+    <w:lvl w:ilvl="0">
+      <w:start w:val="1"/>
+      <w:numFmt w:val="decimal"/>
+      <w:lvlText w:val="%1."/>
+      <w:lvlJc w:val="left"/>
+      <w:pPr>
+        <w:tabs>
+          <w:tab w:val="num" w:pos="720"/>
+        </w:tabs>
+        <w:ind w:left="720" w:hanging="360"/>
+      </w:pPr>
+    </w:lvl>
+    <w:lvl w:ilvl="1" w:tentative="1">
+      <w:start w:val="1"/>
+      <w:numFmt w:val="decimal"/>
+      <w:lvlText w:val="%2."/>
+      <w:lvlJc w:val="left"/>
+      <w:pPr>
+        <w:tabs>
+          <w:tab w:val="num" w:pos="1440"/>
+        </w:tabs>
+        <w:ind w:left="1440" w:hanging="360"/>
+      </w:pPr>
+    </w:lvl>
+    <w:lvl w:ilvl="2" w:tentative="1">
+      <w:start w:val="1"/>
+      <w:numFmt w:val="decimal"/>
+      <w:lvlText w:val="%3."/>
+      <w:lvlJc w:val="left"/>
+      <w:pPr>
+        <w:tabs>
+          <w:tab w:val="num" w:pos="2160"/>
+        </w:tabs>
+        <w:ind w:left="2160" w:hanging="360"/>
+      </w:pPr>
+    </w:lvl>
+    <w:lvl w:ilvl="3" w:tentative="1">
+      <w:start w:val="1"/>
+      <w:numFmt w:val="decimal"/>
+      <w:lvlText w:val="%4."/>
+      <w:lvlJc w:val="left"/>
+      <w:pPr>
+        <w:tabs>
+          <w:tab w:val="num" w:pos="2880"/>
+        </w:tabs>
+        <w:ind w:left="2880" w:hanging="360"/>
+      </w:pPr>
+    </w:lvl>
+    <w:lvl w:ilvl="4" w:tentative="1">
+      <w:start w:val="1"/>
+      <w:numFmt w:val="decimal"/>
+      <w:lvlText w:val="%5."/>
+      <w:lvlJc w:val="left"/>
+      <w:pPr>
+        <w:tabs>
+          <w:tab w:val="num" w:pos="3600"/>
+        </w:tabs>
+        <w:ind w:left="3600" w:hanging="360"/>
+      </w:pPr>
+    </w:lvl>
+    <w:lvl w:ilvl="5" w:tentative="1">
+      <w:start w:val="1"/>
+      <w:numFmt w:val="decimal"/>
+      <w:lvlText w:val="%6."/>
+      <w:lvlJc w:val="left"/>
+      <w:pPr>
+        <w:tabs>
+          <w:tab w:val="num" w:pos="4320"/>
+        </w:tabs>
+        <w:ind w:left="4320" w:hanging="360"/>
+      </w:pPr>
+    </w:lvl>
+    <w:lvl w:ilvl="6" w:tentative="1">
+      <w:start w:val="1"/>
+      <w:numFmt w:val="decimal"/>
+      <w:lvlText w:val="%7."/>
+      <w:lvlJc w:val="left"/>
+      <w:pPr>
+        <w:tabs>
+          <w:tab w:val="num" w:pos="5040"/>
+        </w:tabs>
+        <w:ind w:left="5040" w:hanging="360"/>
+      </w:pPr>
+    </w:lvl>
+    <w:lvl w:ilvl="7" w:tentative="1">
+      <w:start w:val="1"/>
+      <w:numFmt w:val="decimal"/>
+      <w:lvlText w:val="%8."/>
+      <w:lvlJc w:val="left"/>
+      <w:pPr>
+        <w:tabs>
+          <w:tab w:val="num" w:pos="5760"/>
+        </w:tabs>
+        <w:ind w:left="5760" w:hanging="360"/>
+      </w:pPr>
+    </w:lvl>
+    <w:lvl w:ilvl="8" w:tentative="1">
+      <w:start w:val="1"/>
+      <w:numFmt w:val="decimal"/>
+      <w:lvlText w:val="%9."/>
+      <w:lvlJc w:val="left"/>
+      <w:pPr>
+        <w:tabs>
+          <w:tab w:val="num" w:pos="6480"/>
+        </w:tabs>
+        <w:ind w:left="6480" w:hanging="360"/>
+      </w:pPr>
+    </w:lvl>
+  </w:abstractNum>
+  <w:abstractNum w:abstractNumId="1" w15:restartNumberingAfterBreak="0">
+    <w:nsid w:val="4DA043A0"/>
+    <w:multiLevelType w:val="multilevel"/>
+    <w:tmpl w:val="0C403E8E"/>
+    <w:lvl w:ilvl="0">
+      <w:start w:val="1"/>
+      <w:numFmt w:val="decimal"/>
+      <w:lvlText w:val="%1."/>
+      <w:lvlJc w:val="left"/>
+      <w:pPr>
+        <w:tabs>
+          <w:tab w:val="num" w:pos="720"/>
+        </w:tabs>
+        <w:ind w:left="720" w:hanging="360"/>
+      </w:pPr>
+    </w:lvl>
+    <w:lvl w:ilvl="1" w:tentative="1">
+      <w:start w:val="1"/>
+      <w:numFmt w:val="decimal"/>
+      <w:lvlText w:val="%2."/>
+      <w:lvlJc w:val="left"/>
+      <w:pPr>
+        <w:tabs>
+          <w:tab w:val="num" w:pos="1440"/>
+        </w:tabs>
+        <w:ind w:left="1440" w:hanging="360"/>
+      </w:pPr>
+    </w:lvl>
+    <w:lvl w:ilvl="2" w:tentative="1">
+      <w:start w:val="1"/>
+      <w:numFmt w:val="decimal"/>
+      <w:lvlText w:val="%3."/>
+      <w:lvlJc w:val="left"/>
+      <w:pPr>
+        <w:tabs>
+          <w:tab w:val="num" w:pos="2160"/>
+        </w:tabs>
+        <w:ind w:left="2160" w:hanging="360"/>
+      </w:pPr>
+    </w:lvl>
+    <w:lvl w:ilvl="3" w:tentative="1">
+      <w:start w:val="1"/>
+      <w:numFmt w:val="decimal"/>
+      <w:lvlText w:val="%4."/>
+      <w:lvlJc w:val="left"/>
+      <w:pPr>
+        <w:tabs>
+          <w:tab w:val="num" w:pos="2880"/>
+        </w:tabs>
+        <w:ind w:left="2880" w:hanging="360"/>
+      </w:pPr>
+    </w:lvl>
+    <w:lvl w:ilvl="4" w:tentative="1">
+      <w:start w:val="1"/>
+      <w:numFmt w:val="decimal"/>
+      <w:lvlText w:val="%5."/>
+      <w:lvlJc w:val="left"/>
+      <w:pPr>
+        <w:tabs>
+          <w:tab w:val="num" w:pos="3600"/>
+        </w:tabs>
+        <w:ind w:left="3600" w:hanging="360"/>
+      </w:pPr>
+    </w:lvl>
+    <w:lvl w:ilvl="5" w:tentative="1">
+      <w:start w:val="1"/>
+      <w:numFmt w:val="decimal"/>
+      <w:lvlText w:val="%6."/>
+      <w:lvlJc w:val="left"/>
+      <w:pPr>
+        <w:tabs>
+          <w:tab w:val="num" w:pos="4320"/>
+        </w:tabs>
+        <w:ind w:left="4320" w:hanging="360"/>
+      </w:pPr>
+    </w:lvl>
+    <w:lvl w:ilvl="6" w:tentative="1">
+      <w:start w:val="1"/>
+      <w:numFmt w:val="decimal"/>
+      <w:lvlText w:val="%7."/>
+      <w:lvlJc w:val="left"/>
+      <w:pPr>
+        <w:tabs>
+          <w:tab w:val="num" w:pos="5040"/>
+        </w:tabs>
+        <w:ind w:left="5040" w:hanging="360"/>
+      </w:pPr>
+    </w:lvl>
+    <w:lvl w:ilvl="7" w:tentative="1">
+      <w:start w:val="1"/>
+      <w:numFmt w:val="decimal"/>
+      <w:lvlText w:val="%8."/>
+      <w:lvlJc w:val="left"/>
+      <w:pPr>
+        <w:tabs>
+          <w:tab w:val="num" w:pos="5760"/>
+        </w:tabs>
+        <w:ind w:left="5760" w:hanging="360"/>
+      </w:pPr>
+    </w:lvl>
+    <w:lvl w:ilvl="8" w:tentative="1">
+      <w:start w:val="1"/>
+      <w:numFmt w:val="decimal"/>
+      <w:lvlText w:val="%9."/>
+      <w:lvlJc w:val="left"/>
+      <w:pPr>
+        <w:tabs>
+          <w:tab w:val="num" w:pos="6480"/>
+        </w:tabs>
+        <w:ind w:left="6480" w:hanging="360"/>
+      </w:pPr>
+    </w:lvl>
+  </w:abstractNum>
+  <w:num w:numId="1" w16cid:durableId="523639944">
+    <w:abstractNumId w:val="1"/>
+  </w:num>
+  <w:num w:numId="2" w16cid:durableId="893396854">
+    <w:abstractNumId w:val="0"/>
+  </w:num>
+</w:numbering>
 </file>
 
 <file path=word/styles.xml><?xml version="1.0" encoding="utf-8"?>
@@ -1533,12 +1933,11 @@
   <w:style w:type="paragraph" w:default="1" w:styleId="Normalny">
     <w:name w:val="Normal"/>
     <w:qFormat/>
-    <w:rsid w:val="00643D81"/>
+    <w:rsid w:val="00E31A66"/>
   </w:style>
   <w:style w:type="character" w:default="1" w:styleId="Domylnaczcionkaakapitu">
     <w:name w:val="Default Paragraph Font"/>
     <w:uiPriority w:val="1"/>
-    <w:semiHidden/>
     <w:unhideWhenUsed/>
   </w:style>
   <w:style w:type="table" w:default="1" w:styleId="Standardowy">
@@ -1593,6 +1992,45 @@
         <w:insideV w:val="single" w:sz="4" w:space="0" w:color="auto"/>
       </w:tblBorders>
     </w:tblPr>
+  </w:style>
+  <w:style w:type="paragraph" w:styleId="NormalnyWeb">
+    <w:name w:val="Normal (Web)"/>
+    <w:basedOn w:val="Normalny"/>
+    <w:uiPriority w:val="99"/>
+    <w:semiHidden/>
+    <w:unhideWhenUsed/>
+    <w:rsid w:val="00E31A66"/>
+    <w:pPr>
+      <w:spacing w:before="100" w:beforeAutospacing="1" w:after="100" w:afterAutospacing="1" w:line="240" w:lineRule="auto"/>
+    </w:pPr>
+    <w:rPr>
+      <w:rFonts w:ascii="Times New Roman" w:eastAsia="Times New Roman" w:hAnsi="Times New Roman" w:cs="Times New Roman"/>
+      <w:sz w:val="24"/>
+      <w:szCs w:val="24"/>
+      <w:lang w:eastAsia="pl-PL"/>
+    </w:rPr>
+  </w:style>
+  <w:style w:type="character" w:styleId="Pogrubienie">
+    <w:name w:val="Strong"/>
+    <w:basedOn w:val="Domylnaczcionkaakapitu"/>
+    <w:uiPriority w:val="22"/>
+    <w:qFormat/>
+    <w:rsid w:val="00E31A66"/>
+    <w:rPr>
+      <w:b/>
+      <w:bCs/>
+    </w:rPr>
+  </w:style>
+  <w:style w:type="paragraph" w:styleId="Akapitzlist">
+    <w:name w:val="List Paragraph"/>
+    <w:basedOn w:val="Normalny"/>
+    <w:uiPriority w:val="34"/>
+    <w:qFormat/>
+    <w:rsid w:val="00E31A66"/>
+    <w:pPr>
+      <w:ind w:left="720"/>
+      <w:contextualSpacing/>
+    </w:pPr>
   </w:style>
 </w:styles>
 </file>

</xml_diff>